<commit_message>
Veritas prod-hardening: add text presence checks and DOCX embed check; tighten PDF error handling; stabilize last_updated from git; add requirements and pre-commit; update graph and README; remove PDF self-loop
</commit_message>
<xml_diff>
--- a/build/artifacts/article_blackhole_inevitable.docx
+++ b/build/artifacts/article_blackhole_inevitable.docx
@@ -2,7 +2,7 @@
 <file path=word/document.xml><?xml version="1.0" encoding="utf-8"?>
 <w:document xmlns:w="http://schemas.openxmlformats.org/wordprocessingml/2006/main" xmlns:m="http://schemas.openxmlformats.org/officeDocument/2006/math" xmlns:r="http://schemas.openxmlformats.org/officeDocument/2006/relationships" xmlns:o="urn:schemas-microsoft-com:office:office" xmlns:v="urn:schemas-microsoft-com:vml" xmlns:w10="urn:schemas-microsoft-com:office:word" xmlns:a="http://schemas.openxmlformats.org/drawingml/2006/main" xmlns:pic="http://schemas.openxmlformats.org/drawingml/2006/picture" xmlns:wp="http://schemas.openxmlformats.org/drawingml/2006/wordprocessingDrawing">
   <w:body>
-    <w:bookmarkStart w:id="65" w:name="X7f4875fdff3ea1e772640ef0b61508080b1b297"/>
+    <w:bookmarkStart w:id="70" w:name="X7f4875fdff3ea1e772640ef0b61508080b1b297"/>
     <w:p>
       <w:pPr>
         <w:pStyle w:val="Heading1"/>
@@ -247,7 +247,7 @@
       </w:r>
     </w:p>
     <w:bookmarkEnd w:id="23"/>
-    <w:bookmarkStart w:id="38" w:name="executive-summary"/>
+    <w:bookmarkStart w:id="42" w:name="executive-summary"/>
     <w:p>
       <w:pPr>
         <w:pStyle w:val="Heading2"/>
@@ -361,7 +361,7 @@
       </w:r>
     </w:p>
     <w:bookmarkEnd w:id="24"/>
-    <w:bookmarkStart w:id="37" w:name="quantitative-forecast-illustrative"/>
+    <w:bookmarkStart w:id="41" w:name="quantitative-forecast-illustrative"/>
     <w:p>
       <w:pPr>
         <w:pStyle w:val="Heading3"/>
@@ -595,16 +595,17 @@
         <w:t xml:space="preserve">The φ-scenario gives t ≈ 191.8 years. We round this up to 192 for conservatism. Python verification confirms 2217 (2025 + ceil 191.8).</w:t>
       </w:r>
     </w:p>
-    <w:p>
-      <w:pPr>
-        <w:pStyle w:val="BodyText"/>
+    <w:bookmarkStart w:id="28" w:name="fig:growth"/>
+    <w:p>
+      <w:pPr>
+        <w:pStyle w:val="CaptionedFigure"/>
       </w:pPr>
       <w:r>
         <w:drawing>
           <wp:inline>
             <wp:extent cx="5334000" cy="3096528"/>
             <wp:effectExtent b="0" l="0" r="0" t="0"/>
-            <wp:docPr descr="Informational Singularity Timeline" title="" id="26" name="Picture"/>
+            <wp:docPr descr="Figure 1 - Exponential data-growth curves (log scale) intersect the finite Bekenstein bound. The φ-trajectory crosses at 2217 CE. Conservative and big-data scenarios follow." title="" id="26" name="Picture"/>
             <a:graphic>
               <a:graphicData uri="http://schemas.openxmlformats.org/drawingml/2006/picture">
                 <pic:pic>
@@ -641,38 +642,38 @@
           </wp:inline>
         </w:drawing>
       </w:r>
-      <w:r>
-        <w:t xml:space="preserve"> </w:t>
-      </w:r>
-      <w:r>
-        <w:rPr>
-          <w:i/>
-          <w:iCs/>
-        </w:rPr>
+    </w:p>
+    <w:p>
+      <w:pPr>
+        <w:pStyle w:val="ImageCaption"/>
+      </w:pPr>
+      <w:r>
         <w:t xml:space="preserve">Figure 1 - Exponential data-growth curves (log scale) intersect the finite Bekenstein bound. The φ-trajectory crosses at 2217 CE. Conservative and big-data scenarios follow.</w:t>
       </w:r>
     </w:p>
-    <w:p>
-      <w:pPr>
-        <w:pStyle w:val="BodyText"/>
+    <w:bookmarkEnd w:id="28"/>
+    <w:bookmarkStart w:id="32" w:name="fig:rescale"/>
+    <w:p>
+      <w:pPr>
+        <w:pStyle w:val="CaptionedFigure"/>
       </w:pPr>
       <w:r>
         <w:drawing>
           <wp:inline>
             <wp:extent cx="5334000" cy="3081699"/>
             <wp:effectExtent b="0" l="0" r="0" t="0"/>
-            <wp:docPr descr="Boundary Rescaling Sensitivity" title="" id="29" name="Picture"/>
+            <wp:docPr descr="Figure 2 - Doubling the information bound delays the intersection by ≈1.44 years. Finiteness is unaffected." title="" id="30" name="Picture"/>
             <a:graphic>
               <a:graphicData uri="http://schemas.openxmlformats.org/drawingml/2006/picture">
                 <pic:pic>
                   <pic:nvPicPr>
-                    <pic:cNvPr descr="robust_recal.png" id="30" name="Picture"/>
+                    <pic:cNvPr descr="robust_recal.png" id="31" name="Picture"/>
                     <pic:cNvPicPr>
                       <a:picLocks noChangeArrowheads="1" noChangeAspect="1"/>
                     </pic:cNvPicPr>
                   </pic:nvPicPr>
                   <pic:blipFill>
-                    <a:blip r:embed="rId28"/>
+                    <a:blip r:embed="rId29"/>
                     <a:stretch>
                       <a:fillRect/>
                     </a:stretch>
@@ -698,38 +699,38 @@
           </wp:inline>
         </w:drawing>
       </w:r>
-      <w:r>
-        <w:t xml:space="preserve"> </w:t>
-      </w:r>
-      <w:r>
-        <w:rPr>
-          <w:i/>
-          <w:iCs/>
-        </w:rPr>
+    </w:p>
+    <w:p>
+      <w:pPr>
+        <w:pStyle w:val="ImageCaption"/>
+      </w:pPr>
+      <w:r>
         <w:t xml:space="preserve">Figure 2 - Doubling the information bound delays the intersection by ≈1.44 years. Finiteness is unaffected.</w:t>
       </w:r>
     </w:p>
-    <w:p>
-      <w:pPr>
-        <w:pStyle w:val="BodyText"/>
+    <w:bookmarkEnd w:id="32"/>
+    <w:bookmarkStart w:id="36" w:name="fig:sensitivity"/>
+    <w:p>
+      <w:pPr>
+        <w:pStyle w:val="CaptionedFigure"/>
       </w:pPr>
       <w:r>
         <w:drawing>
           <wp:inline>
             <wp:extent cx="5334000" cy="3080197"/>
             <wp:effectExtent b="0" l="0" r="0" t="0"/>
-            <wp:docPr descr="Sensitivity of t(r)" title="" id="32" name="Picture"/>
+            <wp:docPr descr="Figure 3 - Time-to-threshold stretches logarithmically as r → 1^+. Finiteness remains." title="" id="34" name="Picture"/>
             <a:graphic>
               <a:graphicData uri="http://schemas.openxmlformats.org/drawingml/2006/picture">
                 <pic:pic>
                   <pic:nvPicPr>
-                    <pic:cNvPr descr="sensitivity_tr.png" id="33" name="Picture"/>
+                    <pic:cNvPr descr="sensitivity_tr.png" id="35" name="Picture"/>
                     <pic:cNvPicPr>
                       <a:picLocks noChangeArrowheads="1" noChangeAspect="1"/>
                     </pic:cNvPicPr>
                   </pic:nvPicPr>
                   <pic:blipFill>
-                    <a:blip r:embed="rId31"/>
+                    <a:blip r:embed="rId33"/>
                     <a:stretch>
                       <a:fillRect/>
                     </a:stretch>
@@ -755,38 +756,38 @@
           </wp:inline>
         </w:drawing>
       </w:r>
-      <w:r>
-        <w:t xml:space="preserve"> </w:t>
-      </w:r>
-      <w:r>
-        <w:rPr>
-          <w:i/>
-          <w:iCs/>
-        </w:rPr>
+    </w:p>
+    <w:p>
+      <w:pPr>
+        <w:pStyle w:val="ImageCaption"/>
+      </w:pPr>
+      <w:r>
         <w:t xml:space="preserve">Figure 3 - Time-to-threshold stretches logarithmically as r → 1^+. Finiteness remains.</w:t>
       </w:r>
     </w:p>
-    <w:p>
-      <w:pPr>
-        <w:pStyle w:val="BodyText"/>
+    <w:bookmarkEnd w:id="36"/>
+    <w:bookmarkStart w:id="40" w:name="fig:flow"/>
+    <w:p>
+      <w:pPr>
+        <w:pStyle w:val="CaptionedFigure"/>
       </w:pPr>
       <w:r>
         <w:drawing>
           <wp:inline>
             <wp:extent cx="5334000" cy="1345448"/>
             <wp:effectExtent b="0" l="0" r="0" t="0"/>
-            <wp:docPr descr="All Paths Lead to Silence" title="" id="35" name="Picture"/>
+            <wp:docPr descr="Figure 4 - Regardless of growth rate, every pathway culminates in observational silence." title="" id="38" name="Picture"/>
             <a:graphic>
               <a:graphicData uri="http://schemas.openxmlformats.org/drawingml/2006/picture">
                 <pic:pic>
                   <pic:nvPicPr>
-                    <pic:cNvPr descr="silence_flow.png" id="36" name="Picture"/>
+                    <pic:cNvPr descr="silence_flow.png" id="39" name="Picture"/>
                     <pic:cNvPicPr>
                       <a:picLocks noChangeArrowheads="1" noChangeAspect="1"/>
                     </pic:cNvPicPr>
                   </pic:nvPicPr>
                   <pic:blipFill>
-                    <a:blip r:embed="rId34"/>
+                    <a:blip r:embed="rId37"/>
                     <a:stretch>
                       <a:fillRect/>
                     </a:stretch>
@@ -812,17 +813,16 @@
           </wp:inline>
         </w:drawing>
       </w:r>
-      <w:r>
-        <w:t xml:space="preserve"> </w:t>
-      </w:r>
-      <w:r>
-        <w:rPr>
-          <w:i/>
-          <w:iCs/>
-        </w:rPr>
+    </w:p>
+    <w:p>
+      <w:pPr>
+        <w:pStyle w:val="ImageCaption"/>
+      </w:pPr>
+      <w:r>
         <w:t xml:space="preserve">Figure 4 - Regardless of growth rate, every pathway culminates in observational silence.</w:t>
       </w:r>
     </w:p>
+    <w:bookmarkEnd w:id="40"/>
     <w:p>
       <w:r>
         <w:pict>
@@ -830,9 +830,9 @@
         </w:pict>
       </w:r>
     </w:p>
-    <w:bookmarkEnd w:id="37"/>
-    <w:bookmarkEnd w:id="38"/>
-    <w:bookmarkStart w:id="39" w:name="key-physical-facts"/>
+    <w:bookmarkEnd w:id="41"/>
+    <w:bookmarkEnd w:id="42"/>
+    <w:bookmarkStart w:id="43" w:name="key-physical-facts"/>
     <w:p>
       <w:pPr>
         <w:pStyle w:val="Heading2"/>
@@ -1120,8 +1120,8 @@
         <w:t xml:space="preserve">These facts are non-negotiable constraints on any physical information-handling system.</w:t>
       </w:r>
     </w:p>
-    <w:bookmarkEnd w:id="39"/>
-    <w:bookmarkStart w:id="43" w:name="X58afe6deac4c007c74d65e3ca4af1de3732f242"/>
+    <w:bookmarkEnd w:id="43"/>
+    <w:bookmarkStart w:id="47" w:name="X58afe6deac4c007c74d65e3ca4af1de3732f242"/>
     <w:p>
       <w:pPr>
         <w:pStyle w:val="Heading2"/>
@@ -1138,7 +1138,7 @@
         <w:t xml:space="preserve">The physics of information processing creates three economic forces that drive negentropic systems toward local concentration and external silence. Each argument reinforces the others, showing that for any growth rate r &gt; 1, physical constraints - not rational choice - make interstellar transmission impossible while local storage becomes mandatory.</w:t>
       </w:r>
     </w:p>
-    <w:bookmarkStart w:id="40" w:name="the-storagedeletion-crossover"/>
+    <w:bookmarkStart w:id="44" w:name="the-storagedeletion-crossover"/>
     <w:p>
       <w:pPr>
         <w:pStyle w:val="Heading3"/>
@@ -1475,8 +1475,8 @@
         <w:t xml:space="preserve">Around 2141, storing information becomes cheaper than deleting it for the first time in history. This isn’t an economic choice - it’s a thermodynamic necessity. Systems must hoard data to minimize energy expenditure, accelerating the approach to information density limits. The crossover occurs decades before the singularity (2217), ensuring that negentropic nodes become information accumulators by physical law well before reaching the Bekenstein bound.</w:t>
       </w:r>
     </w:p>
-    <w:bookmarkEnd w:id="40"/>
-    <w:bookmarkStart w:id="41" w:name="X813b21ec4987edc67d47fc1db27860a7f0f673c"/>
+    <w:bookmarkEnd w:id="44"/>
+    <w:bookmarkStart w:id="45" w:name="X813b21ec4987edc67d47fc1db27860a7f0f673c"/>
     <w:p>
       <w:pPr>
         <w:pStyle w:val="Heading3"/>
@@ -1582,8 +1582,8 @@
         <w:t xml:space="preserve">By 2075, interstellar transmission becomes exponentially less efficient than storage under realistic parameters. The energy for one transmitted bit rivals the energy to store millions to trillions of bits locally. This reflects fundamental channel limits rather than mere economics.</w:t>
       </w:r>
     </w:p>
-    <w:bookmarkEnd w:id="41"/>
-    <w:bookmarkStart w:id="42" w:name="opportunity-cost-the-final-argument"/>
+    <w:bookmarkEnd w:id="45"/>
+    <w:bookmarkStart w:id="46" w:name="opportunity-cost-the-final-argument"/>
     <w:p>
       <w:pPr>
         <w:pStyle w:val="Heading3"/>
@@ -1734,9 +1734,9 @@
         <w:t xml:space="preserve">By 2125, the same energy that transmits one bit to Proxima could store 1.2e+11 bits locally. This represents a fundamental physical barrier making transmission physically impossible for any system operating near thermodynamic limits.</w:t>
       </w:r>
     </w:p>
-    <w:bookmarkEnd w:id="42"/>
-    <w:bookmarkEnd w:id="43"/>
-    <w:bookmarkStart w:id="44" w:name="X0f490bb88adc44d05302e3f1ed1bc6166605a5b"/>
+    <w:bookmarkEnd w:id="46"/>
+    <w:bookmarkEnd w:id="47"/>
+    <w:bookmarkStart w:id="48" w:name="X0f490bb88adc44d05302e3f1ed1bc6166605a5b"/>
     <w:p>
       <w:pPr>
         <w:pStyle w:val="Heading2"/>
@@ -1797,8 +1797,8 @@
         <w:t xml:space="preserve">Practical computation and communication include irreversibilities (error correction, control, I/O), so the Landauer floor remains relevant at scale. Even with aggressive reversibility, any net growth r &gt; 1 preserves the theorem. Reversibility stretches timelines only logarithmically.</w:t>
       </w:r>
     </w:p>
-    <w:bookmarkEnd w:id="44"/>
-    <w:bookmarkStart w:id="49" w:name="Xfad726be7dbc4b6f7d23bfff7c99ce0912e562c"/>
+    <w:bookmarkEnd w:id="48"/>
+    <w:bookmarkStart w:id="54" w:name="Xfad726be7dbc4b6f7d23bfff7c99ce0912e562c"/>
     <w:p>
       <w:pPr>
         <w:pStyle w:val="Heading2"/>
@@ -1835,7 +1835,7 @@
         <w:t xml:space="preserve">is a phase transition. Externally, there are no emissions or expansion.</w:t>
       </w:r>
     </w:p>
-    <w:bookmarkStart w:id="48" w:name="X2703fc118c6b11dad89660b90653259e4921c19"/>
+    <w:bookmarkStart w:id="53" w:name="X2703fc118c6b11dad89660b90653259e4921c19"/>
     <w:p>
       <w:pPr>
         <w:pStyle w:val="Heading3"/>
@@ -1975,27 +1975,28 @@
         <w:t xml:space="preserve">Even without synchronization, sharding creates independent nodes, each inheriting r &gt; 1 and hitting the Bekenstein bound independently, becoming silent mini-black-holes. No coherent galactic expansion - signals from rare probes drown in cosmic noise (e.g., pencil-beams undetectable beyond ~10 ly). Von Neumann probes become energetically unfavorable by ~2075 even with optimistic technological improvements (per Information Economics). If launched earlier, their signals are too weak and noisy for detection across interstellar distances.</w:t>
       </w:r>
     </w:p>
-    <w:p>
-      <w:pPr>
-        <w:pStyle w:val="BodyText"/>
+    <w:bookmarkStart w:id="52" w:name="fig:droplet"/>
+    <w:p>
+      <w:pPr>
+        <w:pStyle w:val="CaptionedFigure"/>
       </w:pPr>
       <w:r>
         <w:drawing>
           <wp:inline>
             <wp:extent cx="5334000" cy="2633962"/>
             <wp:effectExtent b="0" l="0" r="0" t="0"/>
-            <wp:docPr descr="Informational Droplet Analogy" title="" id="46" name="Picture"/>
+            <wp:docPr descr="Figure 5 - Sharding increases “informational surface” and dissipation. Centralization minimizes it." title="" id="50" name="Picture"/>
             <a:graphic>
               <a:graphicData uri="http://schemas.openxmlformats.org/drawingml/2006/picture">
                 <pic:pic>
                   <pic:nvPicPr>
-                    <pic:cNvPr descr="info_droplet.png" id="47" name="Picture"/>
+                    <pic:cNvPr descr="info_droplet.png" id="51" name="Picture"/>
                     <pic:cNvPicPr>
                       <a:picLocks noChangeArrowheads="1" noChangeAspect="1"/>
                     </pic:cNvPicPr>
                   </pic:nvPicPr>
                   <pic:blipFill>
-                    <a:blip r:embed="rId45"/>
+                    <a:blip r:embed="rId49"/>
                     <a:stretch>
                       <a:fillRect/>
                     </a:stretch>
@@ -2021,48 +2022,31 @@
           </wp:inline>
         </w:drawing>
       </w:r>
-      <w:r>
-        <w:t xml:space="preserve"> </w:t>
-      </w:r>
-      <w:r>
-        <w:rPr>
-          <w:i/>
-          <w:iCs/>
-        </w:rPr>
+    </w:p>
+    <w:p>
+      <w:pPr>
+        <w:pStyle w:val="ImageCaption"/>
+      </w:pPr>
+      <w:r>
         <w:t xml:space="preserve">Figure 5 - Sharding increases</w:t>
       </w:r>
       <w:r>
-        <w:rPr>
-          <w:i/>
-          <w:iCs/>
-        </w:rPr>
-        <w:t xml:space="preserve"> </w:t>
-      </w:r>
-      <w:r>
-        <w:rPr>
-          <w:i/>
-          <w:iCs/>
-        </w:rPr>
+        <w:t xml:space="preserve"> </w:t>
+      </w:r>
+      <w:r>
         <w:t xml:space="preserve">“informational surface”</w:t>
       </w:r>
       <w:r>
-        <w:rPr>
-          <w:i/>
-          <w:iCs/>
-        </w:rPr>
-        <w:t xml:space="preserve"> </w:t>
-      </w:r>
-      <w:r>
-        <w:rPr>
-          <w:i/>
-          <w:iCs/>
-        </w:rPr>
+        <w:t xml:space="preserve"> </w:t>
+      </w:r>
+      <w:r>
         <w:t xml:space="preserve">and dissipation. Centralization minimizes it.</w:t>
       </w:r>
     </w:p>
-    <w:bookmarkEnd w:id="48"/>
-    <w:bookmarkEnd w:id="49"/>
-    <w:bookmarkStart w:id="50" w:name="the-core-theorem-finite-time-singularity"/>
+    <w:bookmarkEnd w:id="52"/>
+    <w:bookmarkEnd w:id="53"/>
+    <w:bookmarkEnd w:id="54"/>
+    <w:bookmarkStart w:id="55" w:name="the-core-theorem-finite-time-singularity"/>
     <w:p>
       <w:pPr>
         <w:pStyle w:val="Heading2"/>
@@ -2461,8 +2445,8 @@
         <w:t xml:space="preserve">No system can maintain observable growth indefinitely. Either it grows (r &gt; 1) and hits limits in finite time, or it stagnates (r ≤ 1) and becomes undetectable. Both paths lead to observational silence.</w:t>
       </w:r>
     </w:p>
-    <w:bookmarkEnd w:id="50"/>
-    <w:bookmarkStart w:id="51" w:name="Xee66e6f26c2716b2b8d68e6cc8fe31d4a270abe"/>
+    <w:bookmarkEnd w:id="55"/>
+    <w:bookmarkStart w:id="56" w:name="Xee66e6f26c2716b2b8d68e6cc8fe31d4a270abe"/>
     <w:p>
       <w:pPr>
         <w:pStyle w:val="Heading2"/>
@@ -2487,8 +2471,8 @@
         <w:t xml:space="preserve">Sensitivity (Appendix B): All parameter variations shift timelines slightly but preserve the inevitability of finite-time collapse.</w:t>
       </w:r>
     </w:p>
-    <w:bookmarkEnd w:id="51"/>
-    <w:bookmarkStart w:id="52" w:name="implications"/>
+    <w:bookmarkEnd w:id="56"/>
+    <w:bookmarkStart w:id="57" w:name="implications"/>
     <w:p>
       <w:pPr>
         <w:pStyle w:val="Heading2"/>
@@ -2559,8 +2543,8 @@
         <w:t xml:space="preserve">to stabilize information achieve effective r = 1 (stagnation) and become silent by definition. But any net growth, however minimal, triggers the theorem.</w:t>
       </w:r>
     </w:p>
-    <w:bookmarkEnd w:id="52"/>
-    <w:bookmarkStart w:id="54" w:name="assumptions-and-limitations"/>
+    <w:bookmarkEnd w:id="57"/>
+    <w:bookmarkStart w:id="59" w:name="assumptions-and-limitations"/>
     <w:p>
       <w:pPr>
         <w:pStyle w:val="Heading2"/>
@@ -2615,7 +2599,7 @@
         <w:t xml:space="preserve">capacity. These considerations change constants, not the finite‑time result for any r &gt; 1. If life is rare, the model complements rather than competes with that filter: rare emergence plus inevitable silence aligns with current observations.</w:t>
       </w:r>
     </w:p>
-    <w:bookmarkStart w:id="53" w:name="quick-qa"/>
+    <w:bookmarkStart w:id="58" w:name="quick-qa"/>
     <w:p>
       <w:pPr>
         <w:pStyle w:val="Heading3"/>
@@ -2854,9 +2838,9 @@
         </w:pict>
       </w:r>
     </w:p>
-    <w:bookmarkEnd w:id="53"/>
-    <w:bookmarkEnd w:id="54"/>
-    <w:bookmarkStart w:id="55" w:name="verification-proofs-code-reproducibility"/>
+    <w:bookmarkEnd w:id="58"/>
+    <w:bookmarkEnd w:id="59"/>
+    <w:bookmarkStart w:id="60" w:name="verification-proofs-code-reproducibility"/>
     <w:p>
       <w:pPr>
         <w:pStyle w:val="Heading2"/>
@@ -2868,6 +2852,14 @@
     <w:p>
       <w:pPr>
         <w:pStyle w:val="FirstParagraph"/>
+      </w:pPr>
+      <w:r>
+        <w:t xml:space="preserve">Verification pipeline. The project defines a declarative build graph for the paper. Nodes are artifacts such as data files, plots, Lean lemmas, the cleaned markdown, and the final PDF or DOCX. Edges are obligations that either generate an artifact or check it against its sources. A single command rebuilds the graph from sources, runs the formal proofs, regenerates all figures and tables from scripts, validates that content in the article matches the computed values, and compiles the publication formats. The run is fail closed. Any mismatch or failure stops the pipeline and no trust stamp is produced. This makes the article auditable end to end and repeatable on a fresh machine.</w:t>
+      </w:r>
+    </w:p>
+    <w:p>
+      <w:pPr>
+        <w:pStyle w:val="BodyText"/>
       </w:pPr>
       <w:r>
         <w:rPr>
@@ -2973,8 +2965,8 @@
         <w:t xml:space="preserve">This work represents independent research exploring a novel thermodynamic approach to the Fermi Paradox. While the mathematical framework is rigorous, certain interpretive elements (e.g., civilization-to-black-hole transitions) remain speculative. The author welcomes feedback, extensions (e.g., quantum considerations), and collaborative refinement of these ideas.</w:t>
       </w:r>
     </w:p>
-    <w:bookmarkEnd w:id="55"/>
-    <w:bookmarkStart w:id="56" w:name="X69dcf50ec4ee59dce34b13606870cdcbf578747"/>
+    <w:bookmarkEnd w:id="60"/>
+    <w:bookmarkStart w:id="61" w:name="X69dcf50ec4ee59dce34b13606870cdcbf578747"/>
     <w:p>
       <w:pPr>
         <w:pStyle w:val="Heading2"/>
@@ -3381,8 +3373,8 @@
         </m:sSup>
       </m:oMath>
     </w:p>
-    <w:bookmarkEnd w:id="56"/>
-    <w:bookmarkStart w:id="57" w:name="appendix-b-sensitivity-analysis"/>
+    <w:bookmarkEnd w:id="61"/>
+    <w:bookmarkStart w:id="62" w:name="appendix-b-sensitivity-analysis"/>
     <w:p>
       <w:pPr>
         <w:pStyle w:val="Heading2"/>
@@ -3425,10 +3417,10 @@
         <w:tblLook w:firstRow="1" w:lastRow="0" w:firstColumn="0" w:lastColumn="0" w:noHBand="0" w:noVBand="0" w:val="0020"/>
       </w:tblPr>
       <w:tblGrid>
-        <w:gridCol w:w="4329"/>
-        <w:gridCol w:w="1689"/>
-        <w:gridCol w:w="1267"/>
-        <w:gridCol w:w="633"/>
+        <w:gridCol w:w="4388"/>
+        <w:gridCol w:w="1712"/>
+        <w:gridCol w:w="1177"/>
+        <w:gridCol w:w="642"/>
       </w:tblGrid>
       <w:tr>
         <w:trPr>
@@ -3463,7 +3455,7 @@
           <w:p>
             <w:pPr>
               <w:pStyle w:val="Compact"/>
-              <w:jc w:val="left"/>
+              <w:jc w:val="center"/>
             </w:pPr>
             <w:r>
               <w:t xml:space="preserve">t (years)</w:t>
@@ -3475,7 +3467,7 @@
           <w:p>
             <w:pPr>
               <w:pStyle w:val="Compact"/>
-              <w:jc w:val="left"/>
+              <w:jc w:val="center"/>
             </w:pPr>
             <w:r>
               <w:t xml:space="preserve">Year</w:t>
@@ -3492,40 +3484,7 @@
               <w:jc w:val="left"/>
             </w:pPr>
             <w:r>
-              <w:t xml:space="preserve">Larger BH (1 cm radius,</w:t>
-            </w:r>
-            <w:r>
-              <w:t xml:space="preserve"> </w:t>
-            </w:r>
-            <m:oMath>
-              <m:sSub>
-                <m:e>
-                  <m:r>
-                    <m:t>N</m:t>
-                  </m:r>
-                </m:e>
-                <m:sub>
-                  <m:r>
-                    <m:rPr>
-                      <m:nor/>
-                      <m:sty m:val="p"/>
-                    </m:rPr>
-                    <m:t>max</m:t>
-                  </m:r>
-                </m:sub>
-              </m:sSub>
-              <m:r>
-                <m:rPr>
-                  <m:sty m:val="p"/>
-                </m:rPr>
-                <m:t>×</m:t>
-              </m:r>
-              <m:r>
-                <m:t>100</m:t>
-              </m:r>
-            </m:oMath>
-            <w:r>
-              <w:t xml:space="preserve">)</w:t>
+              <w:t xml:space="preserve">Larger BH (1 cm radius, Nmax × 100)</w:t>
             </w:r>
           </w:p>
         </w:tc>
@@ -3536,41 +3495,17 @@
               <w:pStyle w:val="Compact"/>
               <w:jc w:val="left"/>
             </w:pPr>
-            <m:oMath>
-              <m:sSub>
-                <m:e>
-                  <m:r>
-                    <m:t>N</m:t>
-                  </m:r>
-                </m:e>
-                <m:sub>
-                  <m:r>
-                    <m:rPr>
-                      <m:nor/>
-                      <m:sty m:val="p"/>
-                    </m:rPr>
-                    <m:t>max</m:t>
-                  </m:r>
-                </m:sub>
-              </m:sSub>
-              <m:r>
-                <m:rPr>
-                  <m:sty m:val="p"/>
-                </m:rPr>
-                <m:t>×</m:t>
-              </m:r>
-              <m:r>
-                <m:t>100</m:t>
-              </m:r>
-            </m:oMath>
-          </w:p>
-        </w:tc>
-        <w:tc>
-          <w:tcPr/>
-          <w:p>
-            <w:pPr>
-              <w:pStyle w:val="Compact"/>
-              <w:jc w:val="left"/>
+            <w:r>
+              <w:t xml:space="preserve">Nmax × 100</w:t>
+            </w:r>
+          </w:p>
+        </w:tc>
+        <w:tc>
+          <w:tcPr/>
+          <w:p>
+            <w:pPr>
+              <w:pStyle w:val="Compact"/>
+              <w:jc w:val="center"/>
             </w:pPr>
             <w:r>
               <w:t xml:space="preserve">202</w:t>
@@ -3582,7 +3517,7 @@
           <w:p>
             <w:pPr>
               <w:pStyle w:val="Compact"/>
-              <w:jc w:val="left"/>
+              <w:jc w:val="center"/>
             </w:pPr>
             <w:r>
               <w:t xml:space="preserve">2227</w:t>
@@ -3620,7 +3555,7 @@
           <w:p>
             <w:pPr>
               <w:pStyle w:val="Compact"/>
-              <w:jc w:val="left"/>
+              <w:jc w:val="center"/>
             </w:pPr>
             <w:r>
               <w:t xml:space="preserve">228</w:t>
@@ -3632,7 +3567,7 @@
           <w:p>
             <w:pPr>
               <w:pStyle w:val="Compact"/>
-              <w:jc w:val="left"/>
+              <w:jc w:val="center"/>
             </w:pPr>
             <w:r>
               <w:t xml:space="preserve">2253</w:t>
@@ -3670,7 +3605,7 @@
           <w:p>
             <w:pPr>
               <w:pStyle w:val="Compact"/>
-              <w:jc w:val="left"/>
+              <w:jc w:val="center"/>
             </w:pPr>
             <w:r>
               <w:t xml:space="preserve">~922918</w:t>
@@ -3682,7 +3617,7 @@
           <w:p>
             <w:pPr>
               <w:pStyle w:val="Compact"/>
-              <w:jc w:val="left"/>
+              <w:jc w:val="center"/>
             </w:pPr>
             <w:r>
               <w:t xml:space="preserve">~924943</w:t>
@@ -3699,46 +3634,7 @@
               <w:jc w:val="left"/>
             </w:pPr>
             <w:r>
-              <w:t xml:space="preserve">Massive expansion (</w:t>
-            </w:r>
-            <m:oMath>
-              <m:sSub>
-                <m:e>
-                  <m:r>
-                    <m:t>N</m:t>
-                  </m:r>
-                </m:e>
-                <m:sub>
-                  <m:r>
-                    <m:rPr>
-                      <m:nor/>
-                      <m:sty m:val="p"/>
-                    </m:rPr>
-                    <m:t>max</m:t>
-                  </m:r>
-                </m:sub>
-              </m:sSub>
-              <m:r>
-                <m:rPr>
-                  <m:sty m:val="p"/>
-                </m:rPr>
-                <m:t>×</m:t>
-              </m:r>
-              <m:sSup>
-                <m:e>
-                  <m:r>
-                    <m:t>10</m:t>
-                  </m:r>
-                </m:e>
-                <m:sup>
-                  <m:r>
-                    <m:t>10</m:t>
-                  </m:r>
-                </m:sup>
-              </m:sSup>
-            </m:oMath>
-            <w:r>
-              <w:t xml:space="preserve">)</w:t>
+              <w:t xml:space="preserve">Massive expansion (Nmax × 10^10)</w:t>
             </w:r>
           </w:p>
         </w:tc>
@@ -3749,50 +3645,17 @@
               <w:pStyle w:val="Compact"/>
               <w:jc w:val="left"/>
             </w:pPr>
-            <m:oMath>
-              <m:sSub>
-                <m:e>
-                  <m:r>
-                    <m:t>N</m:t>
-                  </m:r>
-                </m:e>
-                <m:sub>
-                  <m:r>
-                    <m:rPr>
-                      <m:nor/>
-                      <m:sty m:val="p"/>
-                    </m:rPr>
-                    <m:t>max</m:t>
-                  </m:r>
-                </m:sub>
-              </m:sSub>
-              <m:r>
-                <m:rPr>
-                  <m:sty m:val="p"/>
-                </m:rPr>
-                <m:t>×</m:t>
-              </m:r>
-              <m:sSup>
-                <m:e>
-                  <m:r>
-                    <m:t>10</m:t>
-                  </m:r>
-                </m:e>
-                <m:sup>
-                  <m:r>
-                    <m:t>10</m:t>
-                  </m:r>
-                </m:sup>
-              </m:sSup>
-            </m:oMath>
-          </w:p>
-        </w:tc>
-        <w:tc>
-          <w:tcPr/>
-          <w:p>
-            <w:pPr>
-              <w:pStyle w:val="Compact"/>
-              <w:jc w:val="left"/>
+            <w:r>
+              <w:t xml:space="preserve">Nmax × 10^10</w:t>
+            </w:r>
+          </w:p>
+        </w:tc>
+        <w:tc>
+          <w:tcPr/>
+          <w:p>
+            <w:pPr>
+              <w:pStyle w:val="Compact"/>
+              <w:jc w:val="center"/>
             </w:pPr>
             <w:r>
               <w:t xml:space="preserve">240</w:t>
@@ -3804,7 +3667,7 @@
           <w:p>
             <w:pPr>
               <w:pStyle w:val="Compact"/>
-              <w:jc w:val="left"/>
+              <w:jc w:val="center"/>
             </w:pPr>
             <w:r>
               <w:t xml:space="preserve">2265</w:t>
@@ -3821,37 +3684,7 @@
               <w:jc w:val="left"/>
             </w:pPr>
             <w:r>
-              <w:t xml:space="preserve">Doppler recalibration (</w:t>
-            </w:r>
-            <m:oMath>
-              <m:sSub>
-                <m:e>
-                  <m:r>
-                    <m:t>N</m:t>
-                  </m:r>
-                </m:e>
-                <m:sub>
-                  <m:r>
-                    <m:rPr>
-                      <m:nor/>
-                      <m:sty m:val="p"/>
-                    </m:rPr>
-                    <m:t>max</m:t>
-                  </m:r>
-                </m:sub>
-              </m:sSub>
-              <m:r>
-                <m:rPr>
-                  <m:sty m:val="p"/>
-                </m:rPr>
-                <m:t>×</m:t>
-              </m:r>
-              <m:r>
-                <m:t>2</m:t>
-              </m:r>
-            </m:oMath>
-            <w:r>
-              <w:t xml:space="preserve">)</w:t>
+              <w:t xml:space="preserve">Doppler recalibration (Nmax × 2)</w:t>
             </w:r>
           </w:p>
         </w:tc>
@@ -3863,30 +3696,16 @@
               <w:jc w:val="left"/>
             </w:pPr>
             <w:r>
-              <w:t xml:space="preserve">Distance scale</w:t>
-            </w:r>
-            <w:r>
-              <w:t xml:space="preserve"> </w:t>
-            </w:r>
-            <m:oMath>
-              <m:r>
-                <m:rPr>
-                  <m:sty m:val="p"/>
-                </m:rPr>
-                <m:t>×</m:t>
-              </m:r>
-              <m:r>
-                <m:t>2</m:t>
-              </m:r>
-            </m:oMath>
-          </w:p>
-        </w:tc>
-        <w:tc>
-          <w:tcPr/>
-          <w:p>
-            <w:pPr>
-              <w:pStyle w:val="Compact"/>
-              <w:jc w:val="left"/>
+              <w:t xml:space="preserve">Distance × 2</w:t>
+            </w:r>
+          </w:p>
+        </w:tc>
+        <w:tc>
+          <w:tcPr/>
+          <w:p>
+            <w:pPr>
+              <w:pStyle w:val="Compact"/>
+              <w:jc w:val="center"/>
             </w:pPr>
             <w:r>
               <w:t xml:space="preserve">194</w:t>
@@ -3898,7 +3717,7 @@
           <w:p>
             <w:pPr>
               <w:pStyle w:val="Compact"/>
-              <w:jc w:val="left"/>
+              <w:jc w:val="center"/>
             </w:pPr>
             <w:r>
               <w:t xml:space="preserve">2219</w:t>
@@ -3983,8 +3802,8 @@
         <w:t xml:space="preserve">1.44 years to the timeline.</w:t>
       </w:r>
     </w:p>
-    <w:bookmarkEnd w:id="57"/>
-    <w:bookmarkStart w:id="58" w:name="author-contributions"/>
+    <w:bookmarkEnd w:id="62"/>
+    <w:bookmarkStart w:id="63" w:name="author-contributions"/>
     <w:p>
       <w:pPr>
         <w:pStyle w:val="Heading2"/>
@@ -4001,8 +3820,8 @@
         <w:t xml:space="preserve">Sole author. Conceptualization, methodology, software, validation, formal analysis, investigation, resources, data curation, writing—original draft, writing—review and editing, visualization, supervision.</w:t>
       </w:r>
     </w:p>
-    <w:bookmarkEnd w:id="58"/>
-    <w:bookmarkStart w:id="59" w:name="funding"/>
+    <w:bookmarkEnd w:id="63"/>
+    <w:bookmarkStart w:id="64" w:name="funding"/>
     <w:p>
       <w:pPr>
         <w:pStyle w:val="Heading2"/>
@@ -4019,8 +3838,8 @@
         <w:t xml:space="preserve">This research received no external funding.</w:t>
       </w:r>
     </w:p>
-    <w:bookmarkEnd w:id="59"/>
-    <w:bookmarkStart w:id="60" w:name="institutional-review-board-statement"/>
+    <w:bookmarkEnd w:id="64"/>
+    <w:bookmarkStart w:id="65" w:name="institutional-review-board-statement"/>
     <w:p>
       <w:pPr>
         <w:pStyle w:val="Heading2"/>
@@ -4037,8 +3856,8 @@
         <w:t xml:space="preserve">Not applicable.</w:t>
       </w:r>
     </w:p>
-    <w:bookmarkEnd w:id="60"/>
-    <w:bookmarkStart w:id="61" w:name="informed-consent-statement"/>
+    <w:bookmarkEnd w:id="65"/>
+    <w:bookmarkStart w:id="66" w:name="informed-consent-statement"/>
     <w:p>
       <w:pPr>
         <w:pStyle w:val="Heading2"/>
@@ -4055,8 +3874,8 @@
         <w:t xml:space="preserve">Not applicable.</w:t>
       </w:r>
     </w:p>
-    <w:bookmarkEnd w:id="61"/>
-    <w:bookmarkStart w:id="62" w:name="data-availability-statement"/>
+    <w:bookmarkEnd w:id="66"/>
+    <w:bookmarkStart w:id="67" w:name="data-availability-statement"/>
     <w:p>
       <w:pPr>
         <w:pStyle w:val="Heading2"/>
@@ -4112,8 +3931,8 @@
         <w:t xml:space="preserve">).</w:t>
       </w:r>
     </w:p>
-    <w:bookmarkEnd w:id="62"/>
-    <w:bookmarkStart w:id="63" w:name="conflicts-of-interest"/>
+    <w:bookmarkEnd w:id="67"/>
+    <w:bookmarkStart w:id="68" w:name="conflicts-of-interest"/>
     <w:p>
       <w:pPr>
         <w:pStyle w:val="Heading2"/>
@@ -4130,8 +3949,8 @@
         <w:t xml:space="preserve">The author declares no conflict of interest.</w:t>
       </w:r>
     </w:p>
-    <w:bookmarkEnd w:id="63"/>
-    <w:bookmarkStart w:id="64" w:name="references"/>
+    <w:bookmarkEnd w:id="68"/>
+    <w:bookmarkStart w:id="69" w:name="references"/>
     <w:p>
       <w:pPr>
         <w:pStyle w:val="Heading2"/>
@@ -4190,8 +4009,8 @@
         <w:t xml:space="preserve">“What The Data Explosion Means for Enterprise File Management.”</w:t>
       </w:r>
     </w:p>
-    <w:bookmarkEnd w:id="64"/>
-    <w:bookmarkEnd w:id="65"/>
+    <w:bookmarkEnd w:id="69"/>
+    <w:bookmarkEnd w:id="70"/>
     <w:sectPr>
       <w:footnotePr>
         <w:numRestart w:val="eachSect"/>

</xml_diff>